<commit_message>
Updating the summary docx.
</commit_message>
<xml_diff>
--- a/summary/kickstarter-summary.docx
+++ b/summary/kickstarter-summary.docx
@@ -28,10 +28,10 @@
         <w:t xml:space="preserve">Projects that start / are created in May see </w:t>
       </w:r>
       <w:r>
-        <w:t xml:space="preserve">greater success than failure. </w:t>
-      </w:r>
-      <w:r>
-        <w:t xml:space="preserve"> </w:t>
+        <w:t>greater success than failure</w:t>
+      </w:r>
+      <w:r>
+        <w:t>.</w:t>
       </w:r>
     </w:p>
     <w:p>
@@ -48,6 +48,9 @@
       <w:r>
         <w:t xml:space="preserve">(Based on Data from “Bonus” sheet). </w:t>
       </w:r>
+      <w:r>
+        <w:t xml:space="preserve">This is shown that sub $1000 projects succeed at 71%. The average percent of projects that succeed under $10,000 is 63%. The percent that succeed falls from there. </w:t>
+      </w:r>
     </w:p>
     <w:p>
       <w:pPr>
@@ -109,7 +112,13 @@
         </w:numPr>
       </w:pPr>
       <w:r>
-        <w:t xml:space="preserve">Some of these projects may have successful Kickstarter campaigns, but it would also be helpful to see how many succeed after their campaigns so we know which ones to back. This would mean additional data from other data sources to augment this set. We would also need to define “success” and </w:t>
+        <w:t xml:space="preserve">Some of these projects may have successful Kickstarter campaigns, but it would also be helpful to see how many succeed after their campaigns so we know which ones </w:t>
+      </w:r>
+      <w:r>
+        <w:t>will continue to perform after backing them.</w:t>
+      </w:r>
+      <w:r>
+        <w:t xml:space="preserve"> This would mean additional data from other data sources to augment this set. We would also need to define “success” and </w:t>
       </w:r>
       <w:r>
         <w:t xml:space="preserve">gather the </w:t>
@@ -150,31 +159,7 @@
         </w:numPr>
       </w:pPr>
       <w:r>
-        <w:t xml:space="preserve">We could create a table that shows the </w:t>
-      </w:r>
-      <w:r>
-        <w:t>percentage</w:t>
-      </w:r>
-      <w:r>
-        <w:t xml:space="preserve"> of </w:t>
-      </w:r>
-      <w:r>
-        <w:t>successful, failed, and cancelled projects</w:t>
-      </w:r>
-      <w:r>
-        <w:t>, filtered by categories</w:t>
-      </w:r>
-      <w:r>
-        <w:t xml:space="preserve">, and we could </w:t>
-      </w:r>
-      <w:r>
-        <w:t>break it</w:t>
-      </w:r>
-      <w:r>
-        <w:t xml:space="preserve"> down by</w:t>
-      </w:r>
-      <w:r>
-        <w:t xml:space="preserve"> Goal amounts as well. </w:t>
+        <w:t>A box-plot would be helpful to see outliers in our backer-count and amount raised for campaigns that succeed, we could also do this for campaigns that fail. We could address the outliers accordingly.</w:t>
       </w:r>
     </w:p>
     <w:p>
@@ -329,7 +314,11 @@
         </w:numPr>
       </w:pPr>
       <w:r>
-        <w:t xml:space="preserve">There does tend to be more variability with successful campaigns, perhaps because the different thresholds for Goals ($1,000, $5,000, etc.) can be met with different numbers of backers depending on the average amount each backer donates. It would make sense that with few or no backers for unsuccessful campaigns that they would fail, since they would require a higher average donation per backer. </w:t>
+        <w:t xml:space="preserve">There does tend to be more variability with successful campaigns, perhaps because the different thresholds for Goals ($1,000, $5,000, etc.) can be met with different numbers of </w:t>
+      </w:r>
+      <w:r>
+        <w:lastRenderedPageBreak/>
+        <w:t xml:space="preserve">backers depending on the average amount each backer donates. It would make sense that with few or no backers for unsuccessful campaigns that they would fail, since they would require a higher average donation per backer. </w:t>
       </w:r>
     </w:p>
     <w:p>

</xml_diff>

<commit_message>
Updated the Summary and README.md once more.
</commit_message>
<xml_diff>
--- a/summary/kickstarter-summary.docx
+++ b/summary/kickstarter-summary.docx
@@ -42,8 +42,13 @@
           <w:numId w:val="3"/>
         </w:numPr>
       </w:pPr>
-      <w:r>
-        <w:t xml:space="preserve">Generally speaking, the more money needed to raise, the less likely the campaign will see success. </w:t>
+      <w:proofErr w:type="gramStart"/>
+      <w:r>
+        <w:t>Generally speaking, the</w:t>
+      </w:r>
+      <w:proofErr w:type="gramEnd"/>
+      <w:r>
+        <w:t xml:space="preserve"> more money needed to raise, the less likely the campaign will see success. </w:t>
       </w:r>
       <w:r>
         <w:t xml:space="preserve">(Based on Data from “Bonus” sheet). </w:t>
@@ -159,19 +164,21 @@
         </w:numPr>
       </w:pPr>
       <w:r>
-        <w:t>A box-plot would be helpful to see outliers in our backer-count and amount raised for campaigns that succeed, we could also do this for campaigns that fail. We could address the outliers accordingly.</w:t>
-      </w:r>
-    </w:p>
-    <w:p>
-      <w:pPr>
-        <w:pStyle w:val="NoSpacing"/>
-        <w:numPr>
-          <w:ilvl w:val="0"/>
-          <w:numId w:val="5"/>
-        </w:numPr>
-      </w:pPr>
-      <w:r>
-        <w:t xml:space="preserve">A scatter plot of backers for successful campaigns would be helpful. </w:t>
+        <w:t xml:space="preserve">A </w:t>
+      </w:r>
+      <w:proofErr w:type="gramStart"/>
+      <w:r>
+        <w:t>box-plot</w:t>
+      </w:r>
+      <w:proofErr w:type="gramEnd"/>
+      <w:r>
+        <w:t xml:space="preserve"> would be helpful to see outliers in our backer-count and amount raised for campaigns that succeed, we could also do this for campaigns that fail. We could address the outliers accordingly.</w:t>
+      </w:r>
+      <w:r>
+        <w:t xml:space="preserve"> </w:t>
+      </w:r>
+      <w:r>
+        <w:t xml:space="preserve">This would mean several box plots, but we could do two for each campaign state: Successful Backers, Successful Goal, Failed Backers, Failed Goal. </w:t>
       </w:r>
     </w:p>
     <w:p>
@@ -234,7 +241,10 @@
         <w:t>:</w:t>
       </w:r>
       <w:r>
-        <w:t xml:space="preserve"> With such a high variance and standard deviation, neither the mean nor median are helpful. </w:t>
+        <w:t xml:space="preserve"> With such a high variance and standard deviation, </w:t>
+      </w:r>
+      <w:r>
+        <w:t xml:space="preserve">the median is probably a better representation. </w:t>
       </w:r>
     </w:p>
     <w:p>
@@ -270,21 +280,16 @@
       <w:r>
         <w:t xml:space="preserve">A much lower variance and standard deviation comparative to successful campaigns, but there are outliers. </w:t>
       </w:r>
-    </w:p>
-    <w:p>
-      <w:pPr>
-        <w:pStyle w:val="NoSpacing"/>
-        <w:ind w:left="720" w:hanging="720"/>
-      </w:pPr>
-    </w:p>
-    <w:p>
-      <w:pPr>
-        <w:pStyle w:val="NoSpacing"/>
-        <w:ind w:left="720" w:hanging="720"/>
-      </w:pPr>
-      <w:r>
-        <w:tab/>
-        <w:t xml:space="preserve">With so much variability, I wonder if backers isn’t the most reliable way to project a campaign’s success or failure. Rather, it seems those campaigns that raise sub-$10,000 are more likely to succeed. Therefore, is it better to look at the goal amount? </w:t>
+      <w:r>
+        <w:t xml:space="preserve">Again, median is probably the best representation. </w:t>
+      </w:r>
+    </w:p>
+    <w:p>
+      <w:pPr>
+        <w:pStyle w:val="NoSpacing"/>
+      </w:pPr>
+      <w:r>
+        <w:t xml:space="preserve"> </w:t>
       </w:r>
     </w:p>
     <w:p>
@@ -314,18 +319,8 @@
         </w:numPr>
       </w:pPr>
       <w:r>
-        <w:t xml:space="preserve">There does tend to be more variability with successful campaigns, perhaps because the different thresholds for Goals ($1,000, $5,000, etc.) can be met with different numbers of </w:t>
-      </w:r>
-      <w:r>
-        <w:lastRenderedPageBreak/>
-        <w:t xml:space="preserve">backers depending on the average amount each backer donates. It would make sense that with few or no backers for unsuccessful campaigns that they would fail, since they would require a higher average donation per backer. </w:t>
-      </w:r>
-    </w:p>
-    <w:p>
-      <w:pPr>
-        <w:pStyle w:val="NoSpacing"/>
-        <w:ind w:left="1080"/>
-      </w:pPr>
+        <w:t xml:space="preserve">There does tend to be more variability with successful campaigns, perhaps because the different thresholds for Goals ($1,000, $5,000, etc.) can be met with different numbers of backers depending on the average amount each backer donates. It would make sense that with few or no backers for unsuccessful campaigns that they would fail, since they would require a higher average donation per backer. </w:t>
+      </w:r>
     </w:p>
     <w:sectPr>
       <w:headerReference w:type="default" r:id="rId7"/>

</xml_diff>